<commit_message>
Anexo de diagrama de base de datos en Sprint 1
</commit_message>
<xml_diff>
--- a/Sprint_1.docx
+++ b/Sprint_1.docx
@@ -1104,7 +1104,25 @@
                 <w:b/>
                 <w:bCs/>
               </w:rPr>
-              <w:t>“Product Backlog”</w:t>
+              <w:t>“</w:t>
+            </w:r>
+            <w:proofErr w:type="spellStart"/>
+            <w:r>
+              <w:rPr>
+                <w:rFonts w:asciiTheme="minorHAnsi" w:hAnsiTheme="minorHAnsi" w:cstheme="minorHAnsi"/>
+                <w:b/>
+                <w:bCs/>
+              </w:rPr>
+              <w:t>Product</w:t>
+            </w:r>
+            <w:proofErr w:type="spellEnd"/>
+            <w:r>
+              <w:rPr>
+                <w:rFonts w:asciiTheme="minorHAnsi" w:hAnsiTheme="minorHAnsi" w:cstheme="minorHAnsi"/>
+                <w:b/>
+                <w:bCs/>
+              </w:rPr>
+              <w:t xml:space="preserve"> Backlog”</w:t>
             </w:r>
           </w:p>
           <w:p>
@@ -1542,7 +1560,14 @@
         <w:rPr>
           <w:rFonts w:ascii="Calibri" w:hAnsi="Calibri" w:cs="Calibri"/>
         </w:rPr>
-        <w:t xml:space="preserve">La caja de comentarios del sistema estará enlazada con todos los grupos </w:t>
+        <w:t xml:space="preserve">La caja de comentarios del sistema estará enlazada con todos los </w:t>
+      </w:r>
+      <w:proofErr w:type="gramStart"/>
+      <w:r>
+        <w:rPr>
+          <w:rFonts w:ascii="Calibri" w:hAnsi="Calibri" w:cs="Calibri"/>
+        </w:rPr>
+        <w:t xml:space="preserve">grupos </w:t>
       </w:r>
       <w:r>
         <w:rPr>
@@ -1554,7 +1579,14 @@
         <w:rPr>
           <w:rFonts w:ascii="Calibri" w:hAnsi="Calibri" w:cs="Calibri"/>
         </w:rPr>
-        <w:t>de Min TIC para así tener una gran colaboración entre tripulantes.</w:t>
+        <w:t>de</w:t>
+      </w:r>
+      <w:proofErr w:type="gramEnd"/>
+      <w:r>
+        <w:rPr>
+          <w:rFonts w:ascii="Calibri" w:hAnsi="Calibri" w:cs="Calibri"/>
+        </w:rPr>
+        <w:t xml:space="preserve"> Min TIC para así tener una gran colaboración entre tripulantes.</w:t>
       </w:r>
     </w:p>
     <w:p/>
@@ -2250,8 +2282,103 @@
         </w:drawing>
       </w:r>
     </w:p>
+    <w:p>
+      <w:pPr>
+        <w:jc w:val="both"/>
+      </w:pPr>
+    </w:p>
+    <w:p>
+      <w:pPr>
+        <w:jc w:val="center"/>
+      </w:pPr>
+      <w:r>
+        <w:rPr>
+          <w:color w:val="FF0000"/>
+        </w:rPr>
+        <w:t>Anexo, Base de Datos</w:t>
+      </w:r>
+      <w:r>
+        <w:rPr>
+          <w:color w:val="FF0000"/>
+        </w:rPr>
+        <w:t xml:space="preserve"> de Sprint 2</w:t>
+      </w:r>
+    </w:p>
+    <w:p>
+      <w:pPr>
+        <w:jc w:val="center"/>
+      </w:pPr>
+    </w:p>
+    <w:p>
+      <w:pPr>
+        <w:jc w:val="center"/>
+      </w:pPr>
+    </w:p>
+    <w:p>
+      <w:pPr>
+        <w:jc w:val="center"/>
+        <w:rPr>
+          <w:color w:val="FF0000"/>
+        </w:rPr>
+      </w:pPr>
+      <w:r>
+        <w:rPr>
+          <w:noProof/>
+          <w:color w:val="FF0000"/>
+        </w:rPr>
+        <w:lastRenderedPageBreak/>
+        <w:drawing>
+          <wp:inline distT="0" distB="0" distL="0" distR="0" wp14:anchorId="35B504A7" wp14:editId="066A6F1E">
+            <wp:extent cx="6115050" cy="3648075"/>
+            <wp:effectExtent l="0" t="0" r="0" b="9525"/>
+            <wp:docPr id="12" name="Imagen 12"/>
+            <wp:cNvGraphicFramePr>
+              <a:graphicFrameLocks xmlns:a="http://schemas.openxmlformats.org/drawingml/2006/main" noChangeAspect="1"/>
+            </wp:cNvGraphicFramePr>
+            <a:graphic xmlns:a="http://schemas.openxmlformats.org/drawingml/2006/main">
+              <a:graphicData uri="http://schemas.openxmlformats.org/drawingml/2006/picture">
+                <pic:pic xmlns:pic="http://schemas.openxmlformats.org/drawingml/2006/picture">
+                  <pic:nvPicPr>
+                    <pic:cNvPr id="0" name="Picture 2"/>
+                    <pic:cNvPicPr>
+                      <a:picLocks noChangeAspect="1" noChangeArrowheads="1"/>
+                    </pic:cNvPicPr>
+                  </pic:nvPicPr>
+                  <pic:blipFill>
+                    <a:blip r:embed="rId19">
+                      <a:extLst>
+                        <a:ext uri="{28A0092B-C50C-407E-A947-70E740481C1C}">
+                          <a14:useLocalDpi xmlns:a14="http://schemas.microsoft.com/office/drawing/2010/main" val="0"/>
+                        </a:ext>
+                      </a:extLst>
+                    </a:blip>
+                    <a:srcRect/>
+                    <a:stretch>
+                      <a:fillRect/>
+                    </a:stretch>
+                  </pic:blipFill>
+                  <pic:spPr bwMode="auto">
+                    <a:xfrm>
+                      <a:off x="0" y="0"/>
+                      <a:ext cx="6116222" cy="3648774"/>
+                    </a:xfrm>
+                    <a:prstGeom prst="rect">
+                      <a:avLst/>
+                    </a:prstGeom>
+                    <a:noFill/>
+                    <a:ln>
+                      <a:noFill/>
+                    </a:ln>
+                  </pic:spPr>
+                </pic:pic>
+              </a:graphicData>
+            </a:graphic>
+          </wp:inline>
+        </w:drawing>
+      </w:r>
+    </w:p>
     <w:sectPr>
-      <w:headerReference w:type="default" r:id="rId19"/>
+      <w:headerReference w:type="default" r:id="rId20"/>
       <w:pgSz w:w="12240" w:h="15840"/>
       <w:pgMar w:top="1417" w:right="1701" w:bottom="1417" w:left="1701" w:header="708" w:footer="708" w:gutter="0"/>
       <w:cols w:space="708"/>

</xml_diff>